<commit_message>
Correcciones en Vlan Azul
</commit_message>
<xml_diff>
--- a/Configuracion Miguel Rodriguez.docx
+++ b/Configuracion Miguel Rodriguez.docx
@@ -32,7 +32,7 @@
                     <pic:cNvPicPr/>
                   </pic:nvPicPr>
                   <pic:blipFill rotWithShape="1">
-                    <a:blip r:embed="rId6"/>
+                    <a:blip r:embed="rId7"/>
                     <a:srcRect t="1721"/>
                     <a:stretch/>
                   </pic:blipFill>
@@ -140,7 +140,7 @@
                     <pic:cNvPicPr/>
                   </pic:nvPicPr>
                   <pic:blipFill>
-                    <a:blip r:embed="rId7"/>
+                    <a:blip r:embed="rId8"/>
                     <a:stretch>
                       <a:fillRect/>
                     </a:stretch>
@@ -182,59 +182,6 @@
             <wp:extent cx="312420" cy="289560"/>
             <wp:effectExtent l="0" t="0" r="0" b="0"/>
             <wp:docPr id="3" name="Imagen 3"/>
-            <wp:cNvGraphicFramePr>
-              <a:graphicFrameLocks xmlns:a="http://schemas.openxmlformats.org/drawingml/2006/main" noChangeAspect="1"/>
-            </wp:cNvGraphicFramePr>
-            <a:graphic xmlns:a="http://schemas.openxmlformats.org/drawingml/2006/main">
-              <a:graphicData uri="http://schemas.openxmlformats.org/drawingml/2006/picture">
-                <pic:pic xmlns:pic="http://schemas.openxmlformats.org/drawingml/2006/picture">
-                  <pic:nvPicPr>
-                    <pic:cNvPr id="0" name=""/>
-                    <pic:cNvPicPr/>
-                  </pic:nvPicPr>
-                  <pic:blipFill>
-                    <a:blip r:embed="rId8"/>
-                    <a:stretch>
-                      <a:fillRect/>
-                    </a:stretch>
-                  </pic:blipFill>
-                  <pic:spPr>
-                    <a:xfrm>
-                      <a:off x="0" y="0"/>
-                      <a:ext cx="312420" cy="289560"/>
-                    </a:xfrm>
-                    <a:prstGeom prst="rect">
-                      <a:avLst/>
-                    </a:prstGeom>
-                  </pic:spPr>
-                </pic:pic>
-              </a:graphicData>
-            </a:graphic>
-          </wp:inline>
-        </w:drawing>
-      </w:r>
-    </w:p>
-    <w:p>
-      <w:pPr>
-        <w:pStyle w:val="Prrafodelista"/>
-        <w:numPr>
-          <w:ilvl w:val="0"/>
-          <w:numId w:val="1"/>
-        </w:numPr>
-      </w:pPr>
-      <w:r>
-        <w:t xml:space="preserve">2 Cables Directos    </w:t>
-      </w:r>
-      <w:r>
-        <w:rPr>
-          <w:noProof/>
-          <w:lang w:eastAsia="es-HN"/>
-        </w:rPr>
-        <w:drawing>
-          <wp:inline distT="0" distB="0" distL="0" distR="0" wp14:anchorId="528663F4" wp14:editId="08B5569E">
-            <wp:extent cx="274320" cy="304800"/>
-            <wp:effectExtent l="0" t="0" r="0" b="0"/>
-            <wp:docPr id="4" name="Imagen 4"/>
             <wp:cNvGraphicFramePr>
               <a:graphicFrameLocks xmlns:a="http://schemas.openxmlformats.org/drawingml/2006/main" noChangeAspect="1"/>
             </wp:cNvGraphicFramePr>
@@ -254,7 +201,7 @@
                   <pic:spPr>
                     <a:xfrm>
                       <a:off x="0" y="0"/>
-                      <a:ext cx="274320" cy="304800"/>
+                      <a:ext cx="312420" cy="289560"/>
                     </a:xfrm>
                     <a:prstGeom prst="rect">
                       <a:avLst/>
@@ -276,7 +223,7 @@
         </w:numPr>
       </w:pPr>
       <w:r>
-        <w:t xml:space="preserve">3 Cables Cruzados  </w:t>
+        <w:t xml:space="preserve">2 Cables Directos    </w:t>
       </w:r>
       <w:r>
         <w:rPr>
@@ -284,10 +231,10 @@
           <w:lang w:eastAsia="es-HN"/>
         </w:rPr>
         <w:drawing>
-          <wp:inline distT="0" distB="0" distL="0" distR="0" wp14:anchorId="6A67649C" wp14:editId="56E9669A">
-            <wp:extent cx="312420" cy="320040"/>
-            <wp:effectExtent l="0" t="0" r="0" b="3810"/>
-            <wp:docPr id="5" name="Imagen 5"/>
+          <wp:inline distT="0" distB="0" distL="0" distR="0" wp14:anchorId="528663F4" wp14:editId="08B5569E">
+            <wp:extent cx="274320" cy="304800"/>
+            <wp:effectExtent l="0" t="0" r="0" b="0"/>
+            <wp:docPr id="4" name="Imagen 4"/>
             <wp:cNvGraphicFramePr>
               <a:graphicFrameLocks xmlns:a="http://schemas.openxmlformats.org/drawingml/2006/main" noChangeAspect="1"/>
             </wp:cNvGraphicFramePr>
@@ -307,6 +254,59 @@
                   <pic:spPr>
                     <a:xfrm>
                       <a:off x="0" y="0"/>
+                      <a:ext cx="274320" cy="304800"/>
+                    </a:xfrm>
+                    <a:prstGeom prst="rect">
+                      <a:avLst/>
+                    </a:prstGeom>
+                  </pic:spPr>
+                </pic:pic>
+              </a:graphicData>
+            </a:graphic>
+          </wp:inline>
+        </w:drawing>
+      </w:r>
+    </w:p>
+    <w:p>
+      <w:pPr>
+        <w:pStyle w:val="Prrafodelista"/>
+        <w:numPr>
+          <w:ilvl w:val="0"/>
+          <w:numId w:val="1"/>
+        </w:numPr>
+      </w:pPr>
+      <w:r>
+        <w:t xml:space="preserve">3 Cables Cruzados  </w:t>
+      </w:r>
+      <w:r>
+        <w:rPr>
+          <w:noProof/>
+          <w:lang w:eastAsia="es-HN"/>
+        </w:rPr>
+        <w:drawing>
+          <wp:inline distT="0" distB="0" distL="0" distR="0" wp14:anchorId="6A67649C" wp14:editId="56E9669A">
+            <wp:extent cx="312420" cy="320040"/>
+            <wp:effectExtent l="0" t="0" r="0" b="3810"/>
+            <wp:docPr id="5" name="Imagen 5"/>
+            <wp:cNvGraphicFramePr>
+              <a:graphicFrameLocks xmlns:a="http://schemas.openxmlformats.org/drawingml/2006/main" noChangeAspect="1"/>
+            </wp:cNvGraphicFramePr>
+            <a:graphic xmlns:a="http://schemas.openxmlformats.org/drawingml/2006/main">
+              <a:graphicData uri="http://schemas.openxmlformats.org/drawingml/2006/picture">
+                <pic:pic xmlns:pic="http://schemas.openxmlformats.org/drawingml/2006/picture">
+                  <pic:nvPicPr>
+                    <pic:cNvPr id="0" name=""/>
+                    <pic:cNvPicPr/>
+                  </pic:nvPicPr>
+                  <pic:blipFill>
+                    <a:blip r:embed="rId11"/>
+                    <a:stretch>
+                      <a:fillRect/>
+                    </a:stretch>
+                  </pic:blipFill>
+                  <pic:spPr>
+                    <a:xfrm>
+                      <a:off x="0" y="0"/>
                       <a:ext cx="312420" cy="320040"/>
                     </a:xfrm>
                     <a:prstGeom prst="rect">
@@ -382,7 +382,7 @@
                     <pic:cNvPicPr/>
                   </pic:nvPicPr>
                   <pic:blipFill rotWithShape="1">
-                    <a:blip r:embed="rId11"/>
+                    <a:blip r:embed="rId12"/>
                     <a:srcRect l="882"/>
                     <a:stretch/>
                   </pic:blipFill>
@@ -8541,7 +8541,16 @@
           <w:szCs w:val="24"/>
           <w:lang w:eastAsia="es-HN"/>
         </w:rPr>
-        <w:t>config-subif)#ip address 172.0.0.254 255.255.255.192</w:t>
+        <w:t>config-subif)#ip address 172.0.0.254 255.255.255.</w:t>
+      </w:r>
+      <w:r>
+        <w:rPr>
+          <w:rFonts w:ascii="Times New Roman" w:eastAsia="Times New Roman" w:hAnsi="Times New Roman" w:cs="Times New Roman"/>
+          <w:sz w:val="24"/>
+          <w:szCs w:val="24"/>
+          <w:lang w:eastAsia="es-HN"/>
+        </w:rPr>
+        <w:t>224</w:t>
       </w:r>
     </w:p>
     <w:p>
@@ -8789,6 +8798,8 @@
         </w:rPr>
         <w:t>config-subif)#enca</w:t>
       </w:r>
+      <w:bookmarkStart w:id="0" w:name="_GoBack"/>
+      <w:bookmarkEnd w:id="0"/>
     </w:p>
     <w:p>
       <w:pPr>
@@ -11622,8 +11633,6 @@
         </w:rPr>
         <w:t xml:space="preserve"> </w:t>
       </w:r>
-      <w:bookmarkStart w:id="0" w:name="_GoBack"/>
-      <w:bookmarkEnd w:id="0"/>
     </w:p>
     <w:p>
       <w:pPr>
@@ -14892,4 +14901,16 @@
   <a:objectDefaults/>
   <a:extraClrSchemeLst/>
 </a:theme>
+</file>
+
+<file path=customXml/item1.xml><?xml version="1.0" encoding="utf-8"?>
+<b:Sources xmlns:b="http://schemas.openxmlformats.org/officeDocument/2006/bibliography" xmlns="http://schemas.openxmlformats.org/officeDocument/2006/bibliography" SelectedStyle="\APA.XSL" StyleName="APA"/>
+</file>
+
+<file path=customXml/itemProps1.xml><?xml version="1.0" encoding="utf-8"?>
+<ds:datastoreItem xmlns:ds="http://schemas.openxmlformats.org/officeDocument/2006/customXml" ds:itemID="{0F7F2E93-0042-4FD2-8844-1B111F8211EB}">
+  <ds:schemaRefs>
+    <ds:schemaRef ds:uri="http://schemas.openxmlformats.org/officeDocument/2006/bibliography"/>
+  </ds:schemaRefs>
+</ds:datastoreItem>
 </file>
</xml_diff>